<commit_message>
Resolution de différents bugs et restriction du XML qu'aux fournisseurs concernès
</commit_message>
<xml_diff>
--- a/Rapport/Rapport.docx
+++ b/Rapport/Rapport.docx
@@ -122,16 +122,7 @@
             <w:szCs w:val="30"/>
             <w:u w:val="single"/>
           </w:rPr>
-          <m:t>Accueil</m:t>
-        </m:r>
-        <m:r>
-          <w:rPr>
-            <w:rFonts w:ascii="Cambria Math" w:hAnsi="Cambria Math"/>
-            <w:sz w:val="30"/>
-            <w:szCs w:val="30"/>
-            <w:u w:val="single"/>
-          </w:rPr>
-          <m:t>:</m:t>
+          <m:t>Accueil:</m:t>
         </m:r>
       </m:oMath>
       <w:r>
@@ -185,16 +176,7 @@
             <w:szCs w:val="30"/>
             <w:u w:val="single"/>
           </w:rPr>
-          <m:t>Client</m:t>
-        </m:r>
-        <m:r>
-          <w:rPr>
-            <w:rFonts w:ascii="Cambria Math" w:hAnsi="Cambria Math"/>
-            <w:sz w:val="30"/>
-            <w:szCs w:val="30"/>
-            <w:u w:val="single"/>
-          </w:rPr>
-          <m:t> </m:t>
+          <m:t>Client </m:t>
         </m:r>
       </m:oMath>
       <w:r>
@@ -416,16 +398,7 @@
             <w:szCs w:val="30"/>
             <w:u w:val="single"/>
           </w:rPr>
-          <m:t>CDR</m:t>
-        </m:r>
-        <m:r>
-          <w:rPr>
-            <w:rFonts w:ascii="Cambria Math" w:hAnsi="Cambria Math"/>
-            <w:sz w:val="30"/>
-            <w:szCs w:val="30"/>
-            <w:u w:val="single"/>
-          </w:rPr>
-          <m:t> </m:t>
+          <m:t>CDR </m:t>
         </m:r>
       </m:oMath>
       <w:r>
@@ -793,34 +766,7 @@
             <w:szCs w:val="30"/>
             <w:u w:val="single"/>
           </w:rPr>
-          <m:t>Aspect</m:t>
-        </m:r>
-        <m:r>
-          <w:rPr>
-            <w:rFonts w:ascii="Cambria Math" w:hAnsi="Cambria Math"/>
-            <w:sz w:val="30"/>
-            <w:szCs w:val="30"/>
-            <w:u w:val="single"/>
-          </w:rPr>
-          <m:t>s</m:t>
-        </m:r>
-        <m:r>
-          <w:rPr>
-            <w:rFonts w:ascii="Cambria Math" w:hAnsi="Cambria Math"/>
-            <w:sz w:val="30"/>
-            <w:szCs w:val="30"/>
-            <w:u w:val="single"/>
-          </w:rPr>
-          <m:t xml:space="preserve"> techniques</m:t>
-        </m:r>
-        <m:r>
-          <w:rPr>
-            <w:rFonts w:ascii="Cambria Math" w:hAnsi="Cambria Math"/>
-            <w:sz w:val="30"/>
-            <w:szCs w:val="30"/>
-            <w:u w:val="single"/>
-          </w:rPr>
-          <m:t> </m:t>
+          <m:t>Aspects techniques </m:t>
         </m:r>
       </m:oMath>
       <w:r>
@@ -1021,15 +967,7 @@
           <w:sz w:val="24"/>
           <w:szCs w:val="24"/>
         </w:rPr>
-        <w:t>Après une commande plusieurs actions sont exécutées. Pour simplifier et alléger le code, n</w:t>
-      </w:r>
-      <w:r>
-        <w:rPr>
-          <w:rFonts w:eastAsiaTheme="minorEastAsia"/>
-          <w:sz w:val="24"/>
-          <w:szCs w:val="24"/>
-        </w:rPr>
-        <w:t xml:space="preserve">ous avons choisi d’effectuer la modification du prix et la rémunération directement grâce à des trigger dans la base de données. Ces triggers sont visibles dans le model sur la table « commande_has_recette » avant l’insertion. </w:t>
+        <w:t xml:space="preserve">Après une commande plusieurs actions sont exécutées. Pour simplifier et alléger le code, nous avons choisi d’effectuer la modification du prix et la rémunération directement grâce à des trigger dans la base de données. Ces triggers sont visibles dans le model sur la table « commande_has_recette » avant l’insertion. </w:t>
       </w:r>
     </w:p>
     <w:p>
@@ -1111,16 +1049,7 @@
             <w:szCs w:val="30"/>
             <w:u w:val="single"/>
           </w:rPr>
-          <m:t>Améliorations</m:t>
-        </m:r>
-        <m:r>
-          <w:rPr>
-            <w:rFonts w:ascii="Cambria Math" w:hAnsi="Cambria Math"/>
-            <w:sz w:val="30"/>
-            <w:szCs w:val="30"/>
-            <w:u w:val="single"/>
-          </w:rPr>
-          <m:t> </m:t>
+          <m:t>Améliorations </m:t>
         </m:r>
       </m:oMath>
       <w:r>
@@ -1279,6 +1208,53 @@
           <w:szCs w:val="24"/>
         </w:rPr>
         <w:t xml:space="preserve"> ou non par le gestionnaire. </w:t>
+      </w:r>
+    </w:p>
+    <w:p>
+      <w:pPr>
+        <w:rPr>
+          <w:rFonts w:eastAsiaTheme="minorEastAsia"/>
+          <w:sz w:val="24"/>
+          <w:szCs w:val="24"/>
+        </w:rPr>
+      </w:pPr>
+    </w:p>
+    <w:p>
+      <w:pPr>
+        <w:rPr>
+          <w:rFonts w:eastAsiaTheme="minorEastAsia"/>
+          <w:i/>
+          <w:iCs/>
+          <w:sz w:val="24"/>
+          <w:szCs w:val="24"/>
+        </w:rPr>
+      </w:pPr>
+      <w:r>
+        <w:rPr>
+          <w:rFonts w:eastAsiaTheme="minorEastAsia"/>
+          <w:sz w:val="24"/>
+          <w:szCs w:val="24"/>
+          <w:u w:val="single"/>
+        </w:rPr>
+        <w:t>Rq :</w:t>
+      </w:r>
+      <w:r>
+        <w:rPr>
+          <w:rFonts w:eastAsiaTheme="minorEastAsia"/>
+          <w:sz w:val="24"/>
+          <w:szCs w:val="24"/>
+        </w:rPr>
+        <w:t xml:space="preserve"> </w:t>
+      </w:r>
+      <w:r>
+        <w:rPr>
+          <w:rFonts w:eastAsiaTheme="minorEastAsia"/>
+          <w:i/>
+          <w:iCs/>
+          <w:sz w:val="24"/>
+          <w:szCs w:val="24"/>
+        </w:rPr>
+        <w:t>Le fichier XML se trouve dans Cook/bin de la solution</w:t>
       </w:r>
     </w:p>
     <w:p>
@@ -2039,7 +2015,7 @@
 </file>
 
 <file path=customXml/itemProps1.xml><?xml version="1.0" encoding="utf-8"?>
-<ds:datastoreItem xmlns:ds="http://schemas.openxmlformats.org/officeDocument/2006/customXml" ds:itemID="{52544610-425C-4E9F-9505-F28768475E2B}">
+<ds:datastoreItem xmlns:ds="http://schemas.openxmlformats.org/officeDocument/2006/customXml" ds:itemID="{3D0CB3B5-2D30-4245-AE92-B4CCC43D0EA1}">
   <ds:schemaRefs>
     <ds:schemaRef ds:uri="http://schemas.openxmlformats.org/officeDocument/2006/bibliography"/>
   </ds:schemaRefs>

</xml_diff>

<commit_message>
modif rapport + zip
</commit_message>
<xml_diff>
--- a/Rapport/Rapport.docx
+++ b/Rapport/Rapport.docx
@@ -1,6 +1,6 @@
 
 <file path=word/document.xml><?xml version="1.0" encoding="utf-8"?>
-<w:document xmlns:wpc="http://schemas.microsoft.com/office/word/2010/wordprocessingCanvas" xmlns:cx="http://schemas.microsoft.com/office/drawing/2014/chartex" xmlns:cx1="http://schemas.microsoft.com/office/drawing/2015/9/8/chartex" xmlns:cx2="http://schemas.microsoft.com/office/drawing/2015/10/21/chartex" xmlns:cx3="http://schemas.microsoft.com/office/drawing/2016/5/9/chartex" xmlns:cx4="http://schemas.microsoft.com/office/drawing/2016/5/10/chartex" xmlns:cx5="http://schemas.microsoft.com/office/drawing/2016/5/11/chartex" xmlns:cx6="http://schemas.microsoft.com/office/drawing/2016/5/12/chartex" xmlns:cx7="http://schemas.microsoft.com/office/drawing/2016/5/13/chartex" xmlns:cx8="http://schemas.microsoft.com/office/drawing/2016/5/14/chartex" xmlns:mc="http://schemas.openxmlformats.org/markup-compatibility/2006" xmlns:aink="http://schemas.microsoft.com/office/drawing/2016/ink" xmlns:am3d="http://schemas.microsoft.com/office/drawing/2017/model3d" xmlns:o="urn:schemas-microsoft-com:office:office" xmlns:r="http://schemas.openxmlformats.org/officeDocument/2006/relationships" xmlns:m="http://schemas.openxmlformats.org/officeDocument/2006/math" xmlns:v="urn:schemas-microsoft-com:vml" xmlns:wp14="http://schemas.microsoft.com/office/word/2010/wordprocessingDrawing" xmlns:wp="http://schemas.openxmlformats.org/drawingml/2006/wordprocessingDrawing" xmlns:w10="urn:schemas-microsoft-com:office:word" xmlns:w="http://schemas.openxmlformats.org/wordprocessingml/2006/main" xmlns:w14="http://schemas.microsoft.com/office/word/2010/wordml" xmlns:w15="http://schemas.microsoft.com/office/word/2012/wordml" xmlns:w16cid="http://schemas.microsoft.com/office/word/2016/wordml/cid" xmlns:w16se="http://schemas.microsoft.com/office/word/2015/wordml/symex" xmlns:wpg="http://schemas.microsoft.com/office/word/2010/wordprocessingGroup" xmlns:wpi="http://schemas.microsoft.com/office/word/2010/wordprocessingInk" xmlns:wne="http://schemas.microsoft.com/office/word/2006/wordml" xmlns:wps="http://schemas.microsoft.com/office/word/2010/wordprocessingShape" mc:Ignorable="w14 w15 w16se w16cid wp14">
+<w:document xmlns:wpc="http://schemas.microsoft.com/office/word/2010/wordprocessingCanvas" xmlns:cx="http://schemas.microsoft.com/office/drawing/2014/chartex" xmlns:cx1="http://schemas.microsoft.com/office/drawing/2015/9/8/chartex" xmlns:cx2="http://schemas.microsoft.com/office/drawing/2015/10/21/chartex" xmlns:cx3="http://schemas.microsoft.com/office/drawing/2016/5/9/chartex" xmlns:cx4="http://schemas.microsoft.com/office/drawing/2016/5/10/chartex" xmlns:cx5="http://schemas.microsoft.com/office/drawing/2016/5/11/chartex" xmlns:cx6="http://schemas.microsoft.com/office/drawing/2016/5/12/chartex" xmlns:cx7="http://schemas.microsoft.com/office/drawing/2016/5/13/chartex" xmlns:cx8="http://schemas.microsoft.com/office/drawing/2016/5/14/chartex" xmlns:mc="http://schemas.openxmlformats.org/markup-compatibility/2006" xmlns:aink="http://schemas.microsoft.com/office/drawing/2016/ink" xmlns:am3d="http://schemas.microsoft.com/office/drawing/2017/model3d" xmlns:o="urn:schemas-microsoft-com:office:office" xmlns:r="http://schemas.openxmlformats.org/officeDocument/2006/relationships" xmlns:m="http://schemas.openxmlformats.org/officeDocument/2006/math" xmlns:v="urn:schemas-microsoft-com:vml" xmlns:wp14="http://schemas.microsoft.com/office/word/2010/wordprocessingDrawing" xmlns:wp="http://schemas.openxmlformats.org/drawingml/2006/wordprocessingDrawing" xmlns:w10="urn:schemas-microsoft-com:office:word" xmlns:w="http://schemas.openxmlformats.org/wordprocessingml/2006/main" xmlns:w14="http://schemas.microsoft.com/office/word/2010/wordml" xmlns:w15="http://schemas.microsoft.com/office/word/2012/wordml" xmlns:w16cex="http://schemas.microsoft.com/office/word/2018/wordml/cex" xmlns:w16cid="http://schemas.microsoft.com/office/word/2016/wordml/cid" xmlns:w16="http://schemas.microsoft.com/office/word/2018/wordml" xmlns:w16se="http://schemas.microsoft.com/office/word/2015/wordml/symex" xmlns:wpg="http://schemas.microsoft.com/office/word/2010/wordprocessingGroup" xmlns:wpi="http://schemas.microsoft.com/office/word/2010/wordprocessingInk" xmlns:wne="http://schemas.microsoft.com/office/word/2006/wordml" xmlns:wps="http://schemas.microsoft.com/office/word/2010/wordprocessingShape" mc:Ignorable="w14 w15 w16se w16cid w16 w16cex wp14">
   <w:body>
     <w:p>
       <w:pPr>
@@ -32,6 +32,120 @@
           <w:szCs w:val="40"/>
         </w:rPr>
       </w:pPr>
+      <w:r>
+        <w:rPr>
+          <w:noProof/>
+          <w:sz w:val="40"/>
+          <w:szCs w:val="40"/>
+        </w:rPr>
+        <mc:AlternateContent>
+          <mc:Choice Requires="wps">
+            <w:drawing>
+              <wp:anchor distT="45720" distB="45720" distL="114300" distR="114300" simplePos="0" relativeHeight="251659264" behindDoc="0" locked="0" layoutInCell="1" allowOverlap="1" wp14:anchorId="46883CE5" wp14:editId="4E5AD008">
+                <wp:simplePos x="0" y="0"/>
+                <wp:positionH relativeFrom="margin">
+                  <wp:posOffset>-7620</wp:posOffset>
+                </wp:positionH>
+                <wp:positionV relativeFrom="paragraph">
+                  <wp:posOffset>-500380</wp:posOffset>
+                </wp:positionV>
+                <wp:extent cx="1055370" cy="826770"/>
+                <wp:effectExtent l="0" t="0" r="0" b="0"/>
+                <wp:wrapNone/>
+                <wp:docPr id="217" name="Zone de texte 2"/>
+                <wp:cNvGraphicFramePr>
+                  <a:graphicFrameLocks xmlns:a="http://schemas.openxmlformats.org/drawingml/2006/main"/>
+                </wp:cNvGraphicFramePr>
+                <a:graphic xmlns:a="http://schemas.openxmlformats.org/drawingml/2006/main">
+                  <a:graphicData uri="http://schemas.microsoft.com/office/word/2010/wordprocessingShape">
+                    <wps:wsp>
+                      <wps:cNvSpPr txBox="1">
+                        <a:spLocks noChangeArrowheads="1"/>
+                      </wps:cNvSpPr>
+                      <wps:spPr bwMode="auto">
+                        <a:xfrm>
+                          <a:off x="0" y="0"/>
+                          <a:ext cx="1055370" cy="826770"/>
+                        </a:xfrm>
+                        <a:prstGeom prst="rect">
+                          <a:avLst/>
+                        </a:prstGeom>
+                        <a:solidFill>
+                          <a:srgbClr val="FFFFFF"/>
+                        </a:solidFill>
+                        <a:ln w="9525">
+                          <a:noFill/>
+                          <a:miter lim="800000"/>
+                          <a:headEnd/>
+                          <a:tailEnd/>
+                        </a:ln>
+                      </wps:spPr>
+                      <wps:txbx>
+                        <w:txbxContent>
+                          <w:p>
+                            <w:r>
+                              <w:t>Victor Goubet</w:t>
+                            </w:r>
+                          </w:p>
+                          <w:p>
+                            <w:r>
+                              <w:t>Thomas Graff</w:t>
+                            </w:r>
+                          </w:p>
+                          <w:p>
+                            <w:r>
+                              <w:t>TD D</w:t>
+                            </w:r>
+                          </w:p>
+                        </w:txbxContent>
+                      </wps:txbx>
+                      <wps:bodyPr rot="0" vert="horz" wrap="square" lIns="91440" tIns="45720" rIns="91440" bIns="45720" anchor="t" anchorCtr="0">
+                        <a:noAutofit/>
+                      </wps:bodyPr>
+                    </wps:wsp>
+                  </a:graphicData>
+                </a:graphic>
+                <wp14:sizeRelH relativeFrom="margin">
+                  <wp14:pctWidth>0</wp14:pctWidth>
+                </wp14:sizeRelH>
+                <wp14:sizeRelV relativeFrom="margin">
+                  <wp14:pctHeight>0</wp14:pctHeight>
+                </wp14:sizeRelV>
+              </wp:anchor>
+            </w:drawing>
+          </mc:Choice>
+          <mc:Fallback>
+            <w:pict>
+              <v:shapetype w14:anchorId="46883CE5" id="_x0000_t202" coordsize="21600,21600" o:spt="202" path="m,l,21600r21600,l21600,xe">
+                <v:stroke joinstyle="miter"/>
+                <v:path gradientshapeok="t" o:connecttype="rect"/>
+              </v:shapetype>
+              <v:shape id="Zone de texte 2" o:spid="_x0000_s1026" type="#_x0000_t202" style="position:absolute;left:0;text-align:left;margin-left:-.6pt;margin-top:-39.4pt;width:83.1pt;height:65.1pt;z-index:251659264;visibility:visible;mso-wrap-style:square;mso-width-percent:0;mso-height-percent:0;mso-wrap-distance-left:9pt;mso-wrap-distance-top:3.6pt;mso-wrap-distance-right:9pt;mso-wrap-distance-bottom:3.6pt;mso-position-horizontal:absolute;mso-position-horizontal-relative:margin;mso-position-vertical:absolute;mso-position-vertical-relative:text;mso-width-percent:0;mso-height-percent:0;mso-width-relative:margin;mso-height-relative:margin;v-text-anchor:top" o:gfxdata="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" stroked="f">
+                <v:textbox>
+                  <w:txbxContent>
+                    <w:p>
+                      <w:r>
+                        <w:t>Victor Goubet</w:t>
+                      </w:r>
+                    </w:p>
+                    <w:p>
+                      <w:r>
+                        <w:t>Thomas Graff</w:t>
+                      </w:r>
+                    </w:p>
+                    <w:p>
+                      <w:r>
+                        <w:t>TD D</w:t>
+                      </w:r>
+                    </w:p>
+                  </w:txbxContent>
+                </v:textbox>
+                <w10:wrap anchorx="margin"/>
+              </v:shape>
+            </w:pict>
+          </mc:Fallback>
+        </mc:AlternateContent>
+      </w:r>
     </w:p>
     <w:p>
       <w:pPr>
@@ -245,25 +359,7 @@
           <w:sz w:val="24"/>
           <w:szCs w:val="24"/>
         </w:rPr>
-        <w:t xml:space="preserve"> C’est ici que vous pouvez parcourir toutes les recettes et en rechercher une. La seconde est </w:t>
-      </w:r>
-      <w:proofErr w:type="gramStart"/>
-      <w:r>
-        <w:rPr>
-          <w:rFonts w:eastAsiaTheme="minorEastAsia"/>
-          <w:sz w:val="24"/>
-          <w:szCs w:val="24"/>
-        </w:rPr>
-        <w:t>la</w:t>
-      </w:r>
-      <w:proofErr w:type="gramEnd"/>
-      <w:r>
-        <w:rPr>
-          <w:rFonts w:eastAsiaTheme="minorEastAsia"/>
-          <w:sz w:val="24"/>
-          <w:szCs w:val="24"/>
-        </w:rPr>
-        <w:t xml:space="preserve"> page </w:t>
+        <w:t xml:space="preserve"> C’est ici que vous pouvez parcourir toutes les recettes et en rechercher une. La seconde est la page </w:t>
       </w:r>
       <w:r>
         <w:rPr>
@@ -1190,35 +1286,7 @@
           <w:sz w:val="24"/>
           <w:szCs w:val="24"/>
         </w:rPr>
-        <w:t>Après une commande plusieurs actions sont exécutées. Pour simplifier et alléger le code, nous avons choisi d’effectuer la modification du prix et la rémunération directement grâce à des trigger dans la base de données. Ces triggers sont visibles dans le model sur la table « </w:t>
-      </w:r>
-      <w:proofErr w:type="spellStart"/>
-      <w:proofErr w:type="gramStart"/>
-      <w:r>
-        <w:rPr>
-          <w:rFonts w:eastAsiaTheme="minorEastAsia"/>
-          <w:sz w:val="24"/>
-          <w:szCs w:val="24"/>
-        </w:rPr>
-        <w:t>commande</w:t>
-      </w:r>
-      <w:proofErr w:type="gramEnd"/>
-      <w:r>
-        <w:rPr>
-          <w:rFonts w:eastAsiaTheme="minorEastAsia"/>
-          <w:sz w:val="24"/>
-          <w:szCs w:val="24"/>
-        </w:rPr>
-        <w:t>_has_recette</w:t>
-      </w:r>
-      <w:proofErr w:type="spellEnd"/>
-      <w:r>
-        <w:rPr>
-          <w:rFonts w:eastAsiaTheme="minorEastAsia"/>
-          <w:sz w:val="24"/>
-          <w:szCs w:val="24"/>
-        </w:rPr>
-        <w:t xml:space="preserve"> » avant l’insertion. </w:t>
+        <w:t xml:space="preserve">Après une commande plusieurs actions sont exécutées. Pour simplifier et alléger le code, nous avons choisi d’effectuer la modification du prix et la rémunération directement grâce à des trigger dans la base de données. Ces triggers sont visibles dans le model sur la table « commande_has_recette » avant l’insertion. </w:t>
       </w:r>
     </w:p>
     <w:p>
@@ -1489,8 +1557,6 @@
           <w:szCs w:val="24"/>
         </w:rPr>
       </w:pPr>
-      <w:bookmarkStart w:id="0" w:name="_GoBack"/>
-      <w:bookmarkEnd w:id="0"/>
     </w:p>
     <w:p>
       <w:pPr>
@@ -1583,6 +1649,8 @@
       </w:pPr>
     </w:p>
     <w:sectPr>
+      <w:headerReference w:type="default" r:id="rId7"/>
+      <w:footerReference w:type="default" r:id="rId8"/>
       <w:pgSz w:w="11906" w:h="16838"/>
       <w:pgMar w:top="1417" w:right="1417" w:bottom="1417" w:left="1417" w:header="708" w:footer="708" w:gutter="0"/>
       <w:cols w:space="708"/>
@@ -1592,8 +1660,172 @@
 </w:document>
 </file>
 
+<file path=word/endnotes.xml><?xml version="1.0" encoding="utf-8"?>
+<w:endnotes xmlns:wpc="http://schemas.microsoft.com/office/word/2010/wordprocessingCanvas" xmlns:cx="http://schemas.microsoft.com/office/drawing/2014/chartex" xmlns:cx1="http://schemas.microsoft.com/office/drawing/2015/9/8/chartex" xmlns:cx2="http://schemas.microsoft.com/office/drawing/2015/10/21/chartex" xmlns:cx3="http://schemas.microsoft.com/office/drawing/2016/5/9/chartex" xmlns:cx4="http://schemas.microsoft.com/office/drawing/2016/5/10/chartex" xmlns:cx5="http://schemas.microsoft.com/office/drawing/2016/5/11/chartex" xmlns:cx6="http://schemas.microsoft.com/office/drawing/2016/5/12/chartex" xmlns:cx7="http://schemas.microsoft.com/office/drawing/2016/5/13/chartex" xmlns:cx8="http://schemas.microsoft.com/office/drawing/2016/5/14/chartex" xmlns:mc="http://schemas.openxmlformats.org/markup-compatibility/2006" xmlns:aink="http://schemas.microsoft.com/office/drawing/2016/ink" xmlns:am3d="http://schemas.microsoft.com/office/drawing/2017/model3d" xmlns:o="urn:schemas-microsoft-com:office:office" xmlns:r="http://schemas.openxmlformats.org/officeDocument/2006/relationships" xmlns:m="http://schemas.openxmlformats.org/officeDocument/2006/math" xmlns:v="urn:schemas-microsoft-com:vml" xmlns:wp14="http://schemas.microsoft.com/office/word/2010/wordprocessingDrawing" xmlns:wp="http://schemas.openxmlformats.org/drawingml/2006/wordprocessingDrawing" xmlns:w10="urn:schemas-microsoft-com:office:word" xmlns:w="http://schemas.openxmlformats.org/wordprocessingml/2006/main" xmlns:w14="http://schemas.microsoft.com/office/word/2010/wordml" xmlns:w15="http://schemas.microsoft.com/office/word/2012/wordml" xmlns:w16cex="http://schemas.microsoft.com/office/word/2018/wordml/cex" xmlns:w16cid="http://schemas.microsoft.com/office/word/2016/wordml/cid" xmlns:w16="http://schemas.microsoft.com/office/word/2018/wordml" xmlns:w16se="http://schemas.microsoft.com/office/word/2015/wordml/symex" xmlns:wpg="http://schemas.microsoft.com/office/word/2010/wordprocessingGroup" xmlns:wpi="http://schemas.microsoft.com/office/word/2010/wordprocessingInk" xmlns:wne="http://schemas.microsoft.com/office/word/2006/wordml" xmlns:wps="http://schemas.microsoft.com/office/word/2010/wordprocessingShape" mc:Ignorable="w14 w15 w16se w16cid w16 w16cex wp14">
+  <w:endnote w:type="separator" w:id="-1">
+    <w:p>
+      <w:pPr>
+        <w:spacing w:after="0" w:line="240" w:lineRule="auto"/>
+      </w:pPr>
+      <w:r>
+        <w:separator/>
+      </w:r>
+    </w:p>
+  </w:endnote>
+  <w:endnote w:type="continuationSeparator" w:id="0">
+    <w:p>
+      <w:pPr>
+        <w:spacing w:after="0" w:line="240" w:lineRule="auto"/>
+      </w:pPr>
+      <w:r>
+        <w:continuationSeparator/>
+      </w:r>
+    </w:p>
+  </w:endnote>
+</w:endnotes>
+</file>
+
+<file path=word/footer1.xml><?xml version="1.0" encoding="utf-8"?>
+<w:ftr xmlns:wpc="http://schemas.microsoft.com/office/word/2010/wordprocessingCanvas" xmlns:cx="http://schemas.microsoft.com/office/drawing/2014/chartex" xmlns:cx1="http://schemas.microsoft.com/office/drawing/2015/9/8/chartex" xmlns:cx2="http://schemas.microsoft.com/office/drawing/2015/10/21/chartex" xmlns:cx3="http://schemas.microsoft.com/office/drawing/2016/5/9/chartex" xmlns:cx4="http://schemas.microsoft.com/office/drawing/2016/5/10/chartex" xmlns:cx5="http://schemas.microsoft.com/office/drawing/2016/5/11/chartex" xmlns:cx6="http://schemas.microsoft.com/office/drawing/2016/5/12/chartex" xmlns:cx7="http://schemas.microsoft.com/office/drawing/2016/5/13/chartex" xmlns:cx8="http://schemas.microsoft.com/office/drawing/2016/5/14/chartex" xmlns:mc="http://schemas.openxmlformats.org/markup-compatibility/2006" xmlns:aink="http://schemas.microsoft.com/office/drawing/2016/ink" xmlns:am3d="http://schemas.microsoft.com/office/drawing/2017/model3d" xmlns:o="urn:schemas-microsoft-com:office:office" xmlns:r="http://schemas.openxmlformats.org/officeDocument/2006/relationships" xmlns:m="http://schemas.openxmlformats.org/officeDocument/2006/math" xmlns:v="urn:schemas-microsoft-com:vml" xmlns:wp14="http://schemas.microsoft.com/office/word/2010/wordprocessingDrawing" xmlns:wp="http://schemas.openxmlformats.org/drawingml/2006/wordprocessingDrawing" xmlns:w10="urn:schemas-microsoft-com:office:word" xmlns:w="http://schemas.openxmlformats.org/wordprocessingml/2006/main" xmlns:w14="http://schemas.microsoft.com/office/word/2010/wordml" xmlns:w15="http://schemas.microsoft.com/office/word/2012/wordml" xmlns:w16cex="http://schemas.microsoft.com/office/word/2018/wordml/cex" xmlns:w16cid="http://schemas.microsoft.com/office/word/2016/wordml/cid" xmlns:w16="http://schemas.microsoft.com/office/word/2018/wordml" xmlns:w16se="http://schemas.microsoft.com/office/word/2015/wordml/symex" xmlns:wpg="http://schemas.microsoft.com/office/word/2010/wordprocessingGroup" xmlns:wpi="http://schemas.microsoft.com/office/word/2010/wordprocessingInk" xmlns:wne="http://schemas.microsoft.com/office/word/2006/wordml" xmlns:wps="http://schemas.microsoft.com/office/word/2010/wordprocessingShape" mc:Ignorable="w14 w15 w16se w16cid w16 w16cex wp14">
+  <w:sdt>
+    <w:sdtPr>
+      <w:id w:val="689336845"/>
+      <w:docPartObj>
+        <w:docPartGallery w:val="Page Numbers (Bottom of Page)"/>
+        <w:docPartUnique/>
+      </w:docPartObj>
+    </w:sdtPr>
+    <w:sdtContent>
+      <w:p>
+        <w:pPr>
+          <w:pStyle w:val="Pieddepage"/>
+          <w:jc w:val="center"/>
+        </w:pPr>
+        <w:r>
+          <w:fldChar w:fldCharType="begin"/>
+        </w:r>
+        <w:r>
+          <w:instrText>PAGE   \* MERGEFORMAT</w:instrText>
+        </w:r>
+        <w:r>
+          <w:fldChar w:fldCharType="separate"/>
+        </w:r>
+        <w:r>
+          <w:t>2</w:t>
+        </w:r>
+        <w:r>
+          <w:fldChar w:fldCharType="end"/>
+        </w:r>
+      </w:p>
+    </w:sdtContent>
+  </w:sdt>
+  <w:p>
+    <w:pPr>
+      <w:pStyle w:val="Pieddepage"/>
+    </w:pPr>
+  </w:p>
+</w:ftr>
+</file>
+
+<file path=word/footnotes.xml><?xml version="1.0" encoding="utf-8"?>
+<w:footnotes xmlns:wpc="http://schemas.microsoft.com/office/word/2010/wordprocessingCanvas" xmlns:cx="http://schemas.microsoft.com/office/drawing/2014/chartex" xmlns:cx1="http://schemas.microsoft.com/office/drawing/2015/9/8/chartex" xmlns:cx2="http://schemas.microsoft.com/office/drawing/2015/10/21/chartex" xmlns:cx3="http://schemas.microsoft.com/office/drawing/2016/5/9/chartex" xmlns:cx4="http://schemas.microsoft.com/office/drawing/2016/5/10/chartex" xmlns:cx5="http://schemas.microsoft.com/office/drawing/2016/5/11/chartex" xmlns:cx6="http://schemas.microsoft.com/office/drawing/2016/5/12/chartex" xmlns:cx7="http://schemas.microsoft.com/office/drawing/2016/5/13/chartex" xmlns:cx8="http://schemas.microsoft.com/office/drawing/2016/5/14/chartex" xmlns:mc="http://schemas.openxmlformats.org/markup-compatibility/2006" xmlns:aink="http://schemas.microsoft.com/office/drawing/2016/ink" xmlns:am3d="http://schemas.microsoft.com/office/drawing/2017/model3d" xmlns:o="urn:schemas-microsoft-com:office:office" xmlns:r="http://schemas.openxmlformats.org/officeDocument/2006/relationships" xmlns:m="http://schemas.openxmlformats.org/officeDocument/2006/math" xmlns:v="urn:schemas-microsoft-com:vml" xmlns:wp14="http://schemas.microsoft.com/office/word/2010/wordprocessingDrawing" xmlns:wp="http://schemas.openxmlformats.org/drawingml/2006/wordprocessingDrawing" xmlns:w10="urn:schemas-microsoft-com:office:word" xmlns:w="http://schemas.openxmlformats.org/wordprocessingml/2006/main" xmlns:w14="http://schemas.microsoft.com/office/word/2010/wordml" xmlns:w15="http://schemas.microsoft.com/office/word/2012/wordml" xmlns:w16cex="http://schemas.microsoft.com/office/word/2018/wordml/cex" xmlns:w16cid="http://schemas.microsoft.com/office/word/2016/wordml/cid" xmlns:w16="http://schemas.microsoft.com/office/word/2018/wordml" xmlns:w16se="http://schemas.microsoft.com/office/word/2015/wordml/symex" xmlns:wpg="http://schemas.microsoft.com/office/word/2010/wordprocessingGroup" xmlns:wpi="http://schemas.microsoft.com/office/word/2010/wordprocessingInk" xmlns:wne="http://schemas.microsoft.com/office/word/2006/wordml" xmlns:wps="http://schemas.microsoft.com/office/word/2010/wordprocessingShape" mc:Ignorable="w14 w15 w16se w16cid w16 w16cex wp14">
+  <w:footnote w:type="separator" w:id="-1">
+    <w:p>
+      <w:pPr>
+        <w:spacing w:after="0" w:line="240" w:lineRule="auto"/>
+      </w:pPr>
+      <w:r>
+        <w:separator/>
+      </w:r>
+    </w:p>
+  </w:footnote>
+  <w:footnote w:type="continuationSeparator" w:id="0">
+    <w:p>
+      <w:pPr>
+        <w:spacing w:after="0" w:line="240" w:lineRule="auto"/>
+      </w:pPr>
+      <w:r>
+        <w:continuationSeparator/>
+      </w:r>
+    </w:p>
+  </w:footnote>
+</w:footnotes>
+</file>
+
+<file path=word/header1.xml><?xml version="1.0" encoding="utf-8"?>
+<w:hdr xmlns:wpc="http://schemas.microsoft.com/office/word/2010/wordprocessingCanvas" xmlns:cx="http://schemas.microsoft.com/office/drawing/2014/chartex" xmlns:cx1="http://schemas.microsoft.com/office/drawing/2015/9/8/chartex" xmlns:cx2="http://schemas.microsoft.com/office/drawing/2015/10/21/chartex" xmlns:cx3="http://schemas.microsoft.com/office/drawing/2016/5/9/chartex" xmlns:cx4="http://schemas.microsoft.com/office/drawing/2016/5/10/chartex" xmlns:cx5="http://schemas.microsoft.com/office/drawing/2016/5/11/chartex" xmlns:cx6="http://schemas.microsoft.com/office/drawing/2016/5/12/chartex" xmlns:cx7="http://schemas.microsoft.com/office/drawing/2016/5/13/chartex" xmlns:cx8="http://schemas.microsoft.com/office/drawing/2016/5/14/chartex" xmlns:mc="http://schemas.openxmlformats.org/markup-compatibility/2006" xmlns:aink="http://schemas.microsoft.com/office/drawing/2016/ink" xmlns:am3d="http://schemas.microsoft.com/office/drawing/2017/model3d" xmlns:o="urn:schemas-microsoft-com:office:office" xmlns:r="http://schemas.openxmlformats.org/officeDocument/2006/relationships" xmlns:m="http://schemas.openxmlformats.org/officeDocument/2006/math" xmlns:v="urn:schemas-microsoft-com:vml" xmlns:wp14="http://schemas.microsoft.com/office/word/2010/wordprocessingDrawing" xmlns:wp="http://schemas.openxmlformats.org/drawingml/2006/wordprocessingDrawing" xmlns:w10="urn:schemas-microsoft-com:office:word" xmlns:w="http://schemas.openxmlformats.org/wordprocessingml/2006/main" xmlns:w14="http://schemas.microsoft.com/office/word/2010/wordml" xmlns:w15="http://schemas.microsoft.com/office/word/2012/wordml" xmlns:w16cex="http://schemas.microsoft.com/office/word/2018/wordml/cex" xmlns:w16cid="http://schemas.microsoft.com/office/word/2016/wordml/cid" xmlns:w16="http://schemas.microsoft.com/office/word/2018/wordml" xmlns:w16se="http://schemas.microsoft.com/office/word/2015/wordml/symex" xmlns:wpg="http://schemas.microsoft.com/office/word/2010/wordprocessingGroup" xmlns:wpi="http://schemas.microsoft.com/office/word/2010/wordprocessingInk" xmlns:wne="http://schemas.microsoft.com/office/word/2006/wordml" xmlns:wps="http://schemas.microsoft.com/office/word/2010/wordprocessingShape" mc:Ignorable="w14 w15 w16se w16cid w16 w16cex wp14">
+  <w:p>
+    <w:pPr>
+      <w:pStyle w:val="En-tte"/>
+    </w:pPr>
+    <w:r>
+      <w:rPr>
+        <w:i/>
+        <w:iCs/>
+        <w:noProof/>
+      </w:rPr>
+      <w:drawing>
+        <wp:anchor distT="0" distB="0" distL="114300" distR="114300" simplePos="0" relativeHeight="251659264" behindDoc="0" locked="0" layoutInCell="1" allowOverlap="1" wp14:anchorId="1A641F5F" wp14:editId="76388184">
+          <wp:simplePos x="0" y="0"/>
+          <wp:positionH relativeFrom="margin">
+            <wp:posOffset>4669972</wp:posOffset>
+          </wp:positionH>
+          <wp:positionV relativeFrom="paragraph">
+            <wp:posOffset>-199118</wp:posOffset>
+          </wp:positionV>
+          <wp:extent cx="1578429" cy="462163"/>
+          <wp:effectExtent l="0" t="0" r="3175" b="0"/>
+          <wp:wrapNone/>
+          <wp:docPr id="15" name="Image 15"/>
+          <wp:cNvGraphicFramePr>
+            <a:graphicFrameLocks xmlns:a="http://schemas.openxmlformats.org/drawingml/2006/main" noChangeAspect="1"/>
+          </wp:cNvGraphicFramePr>
+          <a:graphic xmlns:a="http://schemas.openxmlformats.org/drawingml/2006/main">
+            <a:graphicData uri="http://schemas.openxmlformats.org/drawingml/2006/picture">
+              <pic:pic xmlns:pic="http://schemas.openxmlformats.org/drawingml/2006/picture">
+                <pic:nvPicPr>
+                  <pic:cNvPr id="1" name="Logo ESILV-trans.png"/>
+                  <pic:cNvPicPr/>
+                </pic:nvPicPr>
+                <pic:blipFill>
+                  <a:blip r:embed="rId1" cstate="print">
+                    <a:extLst>
+                      <a:ext uri="{28A0092B-C50C-407E-A947-70E740481C1C}">
+                        <a14:useLocalDpi xmlns:a14="http://schemas.microsoft.com/office/drawing/2010/main" val="0"/>
+                      </a:ext>
+                    </a:extLst>
+                  </a:blip>
+                  <a:stretch>
+                    <a:fillRect/>
+                  </a:stretch>
+                </pic:blipFill>
+                <pic:spPr>
+                  <a:xfrm>
+                    <a:off x="0" y="0"/>
+                    <a:ext cx="1578429" cy="462163"/>
+                  </a:xfrm>
+                  <a:prstGeom prst="rect">
+                    <a:avLst/>
+                  </a:prstGeom>
+                </pic:spPr>
+              </pic:pic>
+            </a:graphicData>
+          </a:graphic>
+          <wp14:sizeRelH relativeFrom="margin">
+            <wp14:pctWidth>0</wp14:pctWidth>
+          </wp14:sizeRelH>
+          <wp14:sizeRelV relativeFrom="margin">
+            <wp14:pctHeight>0</wp14:pctHeight>
+          </wp14:sizeRelV>
+        </wp:anchor>
+      </w:drawing>
+    </w:r>
+  </w:p>
+</w:hdr>
+</file>
+
 <file path=word/styles.xml><?xml version="1.0" encoding="utf-8"?>
-<w:styles xmlns:mc="http://schemas.openxmlformats.org/markup-compatibility/2006" xmlns:r="http://schemas.openxmlformats.org/officeDocument/2006/relationships" xmlns:w="http://schemas.openxmlformats.org/wordprocessingml/2006/main" xmlns:w14="http://schemas.microsoft.com/office/word/2010/wordml" xmlns:w15="http://schemas.microsoft.com/office/word/2012/wordml" xmlns:w16cid="http://schemas.microsoft.com/office/word/2016/wordml/cid" xmlns:w16se="http://schemas.microsoft.com/office/word/2015/wordml/symex" mc:Ignorable="w14 w15 w16se w16cid">
+<w:styles xmlns:mc="http://schemas.openxmlformats.org/markup-compatibility/2006" xmlns:r="http://schemas.openxmlformats.org/officeDocument/2006/relationships" xmlns:w="http://schemas.openxmlformats.org/wordprocessingml/2006/main" xmlns:w14="http://schemas.microsoft.com/office/word/2010/wordml" xmlns:w15="http://schemas.microsoft.com/office/word/2012/wordml" xmlns:w16cex="http://schemas.microsoft.com/office/word/2018/wordml/cex" xmlns:w16cid="http://schemas.microsoft.com/office/word/2016/wordml/cid" xmlns:w16="http://schemas.microsoft.com/office/word/2018/wordml" xmlns:w16se="http://schemas.microsoft.com/office/word/2015/wordml/symex" mc:Ignorable="w14 w15 w16se w16cid w16 w16cex">
   <w:docDefaults>
     <w:rPrDefault>
       <w:rPr>
@@ -1609,7 +1841,7 @@
       </w:pPr>
     </w:pPrDefault>
   </w:docDefaults>
-  <w:latentStyles w:defLockedState="0" w:defUIPriority="99" w:defSemiHidden="0" w:defUnhideWhenUsed="0" w:defQFormat="0" w:count="377">
+  <w:latentStyles w:defLockedState="0" w:defUIPriority="99" w:defSemiHidden="0" w:defUnhideWhenUsed="0" w:defQFormat="0" w:count="376">
     <w:lsdException w:name="Normal" w:uiPriority="0" w:qFormat="1"/>
     <w:lsdException w:name="heading 1" w:uiPriority="9" w:qFormat="1"/>
     <w:lsdException w:name="heading 2" w:semiHidden="1" w:uiPriority="9" w:unhideWhenUsed="1" w:qFormat="1"/>
@@ -1715,6 +1947,7 @@
     <w:lsdException w:name="HTML Sample" w:semiHidden="1" w:unhideWhenUsed="1"/>
     <w:lsdException w:name="HTML Typewriter" w:semiHidden="1" w:unhideWhenUsed="1"/>
     <w:lsdException w:name="HTML Variable" w:semiHidden="1" w:unhideWhenUsed="1"/>
+    <w:lsdException w:name="Normal Table" w:semiHidden="1" w:unhideWhenUsed="1"/>
     <w:lsdException w:name="annotation subject" w:semiHidden="1" w:unhideWhenUsed="1"/>
     <w:lsdException w:name="No List" w:semiHidden="1" w:unhideWhenUsed="1"/>
     <w:lsdException w:name="Outline List 1" w:semiHidden="1" w:unhideWhenUsed="1"/>
@@ -1761,8 +1994,10 @@
     <w:lsdException w:name="Table Subtle 2" w:semiHidden="1" w:unhideWhenUsed="1"/>
     <w:lsdException w:name="Table Web 1" w:semiHidden="1" w:unhideWhenUsed="1"/>
     <w:lsdException w:name="Table Web 2" w:semiHidden="1" w:unhideWhenUsed="1"/>
+    <w:lsdException w:name="Table Web 3" w:semiHidden="1" w:unhideWhenUsed="1"/>
     <w:lsdException w:name="Balloon Text" w:semiHidden="1" w:unhideWhenUsed="1"/>
     <w:lsdException w:name="Table Grid" w:uiPriority="39"/>
+    <w:lsdException w:name="Table Theme" w:semiHidden="1" w:unhideWhenUsed="1"/>
     <w:lsdException w:name="Placeholder Text" w:semiHidden="1"/>
     <w:lsdException w:name="No Spacing" w:uiPriority="1" w:qFormat="1"/>
     <w:lsdException w:name="Light Shading" w:uiPriority="60"/>
@@ -1983,7 +2218,6 @@
     <w:lsdException w:name="Hashtag" w:semiHidden="1" w:unhideWhenUsed="1"/>
     <w:lsdException w:name="Unresolved Mention" w:semiHidden="1" w:unhideWhenUsed="1"/>
     <w:lsdException w:name="Smart Link" w:semiHidden="1" w:unhideWhenUsed="1"/>
-    <w:lsdException w:name="Smart Link Error" w:semiHidden="1" w:unhideWhenUsed="1"/>
   </w:latentStyles>
   <w:style w:type="paragraph" w:default="1" w:styleId="Normal">
     <w:name w:val="Normal"/>
@@ -2025,6 +2259,50 @@
     <w:rPr>
       <w:color w:val="808080"/>
     </w:rPr>
+  </w:style>
+  <w:style w:type="paragraph" w:styleId="En-tte">
+    <w:name w:val="header"/>
+    <w:basedOn w:val="Normal"/>
+    <w:link w:val="En-tteCar"/>
+    <w:uiPriority w:val="99"/>
+    <w:unhideWhenUsed/>
+    <w:rsid w:val="00C41367"/>
+    <w:pPr>
+      <w:tabs>
+        <w:tab w:val="center" w:pos="4536"/>
+        <w:tab w:val="right" w:pos="9072"/>
+      </w:tabs>
+      <w:spacing w:after="0" w:line="240" w:lineRule="auto"/>
+    </w:pPr>
+  </w:style>
+  <w:style w:type="character" w:customStyle="1" w:styleId="En-tteCar">
+    <w:name w:val="En-tête Car"/>
+    <w:basedOn w:val="Policepardfaut"/>
+    <w:link w:val="En-tte"/>
+    <w:uiPriority w:val="99"/>
+    <w:rsid w:val="00C41367"/>
+  </w:style>
+  <w:style w:type="paragraph" w:styleId="Pieddepage">
+    <w:name w:val="footer"/>
+    <w:basedOn w:val="Normal"/>
+    <w:link w:val="PieddepageCar"/>
+    <w:uiPriority w:val="99"/>
+    <w:unhideWhenUsed/>
+    <w:rsid w:val="00C41367"/>
+    <w:pPr>
+      <w:tabs>
+        <w:tab w:val="center" w:pos="4536"/>
+        <w:tab w:val="right" w:pos="9072"/>
+      </w:tabs>
+      <w:spacing w:after="0" w:line="240" w:lineRule="auto"/>
+    </w:pPr>
+  </w:style>
+  <w:style w:type="character" w:customStyle="1" w:styleId="PieddepageCar">
+    <w:name w:val="Pied de page Car"/>
+    <w:basedOn w:val="Policepardfaut"/>
+    <w:link w:val="Pieddepage"/>
+    <w:uiPriority w:val="99"/>
+    <w:rsid w:val="00C41367"/>
   </w:style>
 </w:styles>
 </file>
@@ -2329,7 +2607,7 @@
 </file>
 
 <file path=customXml/itemProps1.xml><?xml version="1.0" encoding="utf-8"?>
-<ds:datastoreItem xmlns:ds="http://schemas.openxmlformats.org/officeDocument/2006/customXml" ds:itemID="{48D49680-7173-446D-BA77-91CE448AE174}">
+<ds:datastoreItem xmlns:ds="http://schemas.openxmlformats.org/officeDocument/2006/customXml" ds:itemID="{5D1C0003-6698-4F85-A086-926951551476}">
   <ds:schemaRefs>
     <ds:schemaRef ds:uri="http://schemas.openxmlformats.org/officeDocument/2006/bibliography"/>
   </ds:schemaRefs>

</xml_diff>